<commit_message>
Added summaries to AI and Security Assignment 3
</commit_message>
<xml_diff>
--- a/First Semester/ITRI 615 Security/Assignment 3/Enrico Dreyer Assignment 3 ITRI 615.docx
+++ b/First Semester/ITRI 615 Security/Assignment 3/Enrico Dreyer Assignment 3 ITRI 615.docx
@@ -624,7 +624,9 @@
               <w:tab w:val="right" w:leader="dot" w:pos="9016"/>
             </w:tabs>
             <w:rPr>
+              <w:rFonts w:eastAsiaTheme="minorEastAsia"/>
               <w:noProof/>
+              <w:lang w:eastAsia="en-ZA"/>
             </w:rPr>
           </w:pPr>
           <w:r>
@@ -636,7 +638,7 @@
           <w:r>
             <w:fldChar w:fldCharType="separate"/>
           </w:r>
-          <w:hyperlink w:anchor="_Toc72375755" w:history="1">
+          <w:hyperlink w:anchor="_Toc72440424" w:history="1">
             <w:r>
               <w:rPr>
                 <w:rStyle w:val="Hyperlink"/>
@@ -663,7 +665,7 @@
                 <w:noProof/>
                 <w:webHidden/>
               </w:rPr>
-              <w:instrText xml:space="preserve"> PAGEREF _Toc72375755 \h </w:instrText>
+              <w:instrText xml:space="preserve"> PAGEREF _Toc72440424 \h </w:instrText>
             </w:r>
             <w:r>
               <w:rPr>
@@ -701,10 +703,12 @@
               <w:tab w:val="right" w:leader="dot" w:pos="9016"/>
             </w:tabs>
             <w:rPr>
+              <w:rFonts w:eastAsiaTheme="minorEastAsia"/>
               <w:noProof/>
+              <w:lang w:eastAsia="en-ZA"/>
             </w:rPr>
           </w:pPr>
-          <w:hyperlink w:anchor="_Toc72375756" w:history="1">
+          <w:hyperlink w:anchor="_Toc72440425" w:history="1">
             <w:r>
               <w:rPr>
                 <w:rStyle w:val="Hyperlink"/>
@@ -731,7 +735,7 @@
                 <w:noProof/>
                 <w:webHidden/>
               </w:rPr>
-              <w:instrText xml:space="preserve"> PAGEREF _Toc72375756 \h </w:instrText>
+              <w:instrText xml:space="preserve"> PAGEREF _Toc72440425 \h </w:instrText>
             </w:r>
             <w:r>
               <w:rPr>
@@ -769,10 +773,12 @@
               <w:tab w:val="right" w:leader="dot" w:pos="9016"/>
             </w:tabs>
             <w:rPr>
+              <w:rFonts w:eastAsiaTheme="minorEastAsia"/>
               <w:noProof/>
+              <w:lang w:eastAsia="en-ZA"/>
             </w:rPr>
           </w:pPr>
-          <w:hyperlink w:anchor="_Toc72375757" w:history="1">
+          <w:hyperlink w:anchor="_Toc72440426" w:history="1">
             <w:r>
               <w:rPr>
                 <w:rStyle w:val="Hyperlink"/>
@@ -799,7 +805,7 @@
                 <w:noProof/>
                 <w:webHidden/>
               </w:rPr>
-              <w:instrText xml:space="preserve"> PAGEREF _Toc72375757 \h </w:instrText>
+              <w:instrText xml:space="preserve"> PAGEREF _Toc72440426 \h </w:instrText>
             </w:r>
             <w:r>
               <w:rPr>
@@ -837,10 +843,12 @@
               <w:tab w:val="right" w:leader="dot" w:pos="9016"/>
             </w:tabs>
             <w:rPr>
+              <w:rFonts w:eastAsiaTheme="minorEastAsia"/>
               <w:noProof/>
+              <w:lang w:eastAsia="en-ZA"/>
             </w:rPr>
           </w:pPr>
-          <w:hyperlink w:anchor="_Toc72375758" w:history="1">
+          <w:hyperlink w:anchor="_Toc72440427" w:history="1">
             <w:r>
               <w:rPr>
                 <w:rStyle w:val="Hyperlink"/>
@@ -867,7 +875,7 @@
                 <w:noProof/>
                 <w:webHidden/>
               </w:rPr>
-              <w:instrText xml:space="preserve"> PAGEREF _Toc72375758 \h </w:instrText>
+              <w:instrText xml:space="preserve"> PAGEREF _Toc72440427 \h </w:instrText>
             </w:r>
             <w:r>
               <w:rPr>
@@ -905,10 +913,12 @@
               <w:tab w:val="right" w:leader="dot" w:pos="9016"/>
             </w:tabs>
             <w:rPr>
+              <w:rFonts w:eastAsiaTheme="minorEastAsia"/>
               <w:noProof/>
+              <w:lang w:eastAsia="en-ZA"/>
             </w:rPr>
           </w:pPr>
-          <w:hyperlink w:anchor="_Toc72375759" w:history="1">
+          <w:hyperlink w:anchor="_Toc72440428" w:history="1">
             <w:r>
               <w:rPr>
                 <w:rStyle w:val="Hyperlink"/>
@@ -935,7 +945,7 @@
                 <w:noProof/>
                 <w:webHidden/>
               </w:rPr>
-              <w:instrText xml:space="preserve"> PAGEREF _Toc72375759 \h </w:instrText>
+              <w:instrText xml:space="preserve"> PAGEREF _Toc72440428 \h </w:instrText>
             </w:r>
             <w:r>
               <w:rPr>
@@ -973,10 +983,12 @@
               <w:tab w:val="right" w:leader="dot" w:pos="9016"/>
             </w:tabs>
             <w:rPr>
+              <w:rFonts w:eastAsiaTheme="minorEastAsia"/>
               <w:noProof/>
+              <w:lang w:eastAsia="en-ZA"/>
             </w:rPr>
           </w:pPr>
-          <w:hyperlink w:anchor="_Toc72375760" w:history="1">
+          <w:hyperlink w:anchor="_Toc72440429" w:history="1">
             <w:r>
               <w:rPr>
                 <w:rStyle w:val="Hyperlink"/>
@@ -1003,7 +1015,7 @@
                 <w:noProof/>
                 <w:webHidden/>
               </w:rPr>
-              <w:instrText xml:space="preserve"> PAGEREF _Toc72375760 \h </w:instrText>
+              <w:instrText xml:space="preserve"> PAGEREF _Toc72440429 \h </w:instrText>
             </w:r>
             <w:r>
               <w:rPr>
@@ -1041,10 +1053,12 @@
               <w:tab w:val="right" w:leader="dot" w:pos="9016"/>
             </w:tabs>
             <w:rPr>
+              <w:rFonts w:eastAsiaTheme="minorEastAsia"/>
               <w:noProof/>
+              <w:lang w:eastAsia="en-ZA"/>
             </w:rPr>
           </w:pPr>
-          <w:hyperlink w:anchor="_Toc72375761" w:history="1">
+          <w:hyperlink w:anchor="_Toc72440430" w:history="1">
             <w:r>
               <w:rPr>
                 <w:rStyle w:val="Hyperlink"/>
@@ -1071,7 +1085,7 @@
                 <w:noProof/>
                 <w:webHidden/>
               </w:rPr>
-              <w:instrText xml:space="preserve"> PAGEREF _Toc72375761 \h </w:instrText>
+              <w:instrText xml:space="preserve"> PAGEREF _Toc72440430 \h </w:instrText>
             </w:r>
             <w:r>
               <w:rPr>
@@ -1109,10 +1123,12 @@
               <w:tab w:val="right" w:leader="dot" w:pos="9016"/>
             </w:tabs>
             <w:rPr>
+              <w:rFonts w:eastAsiaTheme="minorEastAsia"/>
               <w:noProof/>
+              <w:lang w:eastAsia="en-ZA"/>
             </w:rPr>
           </w:pPr>
-          <w:hyperlink w:anchor="_Toc72375762" w:history="1">
+          <w:hyperlink w:anchor="_Toc72440431" w:history="1">
             <w:r>
               <w:rPr>
                 <w:rStyle w:val="Hyperlink"/>
@@ -1139,7 +1155,7 @@
                 <w:noProof/>
                 <w:webHidden/>
               </w:rPr>
-              <w:instrText xml:space="preserve"> PAGEREF _Toc72375762 \h </w:instrText>
+              <w:instrText xml:space="preserve"> PAGEREF _Toc72440431 \h </w:instrText>
             </w:r>
             <w:r>
               <w:rPr>
@@ -1177,10 +1193,12 @@
               <w:tab w:val="right" w:leader="dot" w:pos="9016"/>
             </w:tabs>
             <w:rPr>
+              <w:rFonts w:eastAsiaTheme="minorEastAsia"/>
               <w:noProof/>
+              <w:lang w:eastAsia="en-ZA"/>
             </w:rPr>
           </w:pPr>
-          <w:hyperlink w:anchor="_Toc72375763" w:history="1">
+          <w:hyperlink w:anchor="_Toc72440432" w:history="1">
             <w:r>
               <w:rPr>
                 <w:rStyle w:val="Hyperlink"/>
@@ -1207,7 +1225,7 @@
                 <w:noProof/>
                 <w:webHidden/>
               </w:rPr>
-              <w:instrText xml:space="preserve"> PAGEREF _Toc72375763 \h </w:instrText>
+              <w:instrText xml:space="preserve"> PAGEREF _Toc72440432 \h </w:instrText>
             </w:r>
             <w:r>
               <w:rPr>
@@ -1245,10 +1263,12 @@
               <w:tab w:val="right" w:leader="dot" w:pos="9016"/>
             </w:tabs>
             <w:rPr>
+              <w:rFonts w:eastAsiaTheme="minorEastAsia"/>
               <w:noProof/>
+              <w:lang w:eastAsia="en-ZA"/>
             </w:rPr>
           </w:pPr>
-          <w:hyperlink w:anchor="_Toc72375764" w:history="1">
+          <w:hyperlink w:anchor="_Toc72440433" w:history="1">
             <w:r>
               <w:rPr>
                 <w:rStyle w:val="Hyperlink"/>
@@ -1275,7 +1295,7 @@
                 <w:noProof/>
                 <w:webHidden/>
               </w:rPr>
-              <w:instrText xml:space="preserve"> PAGEREF _Toc72375764 \h </w:instrText>
+              <w:instrText xml:space="preserve"> PAGEREF _Toc72440433 \h </w:instrText>
             </w:r>
             <w:r>
               <w:rPr>
@@ -1313,10 +1333,12 @@
               <w:tab w:val="right" w:leader="dot" w:pos="9016"/>
             </w:tabs>
             <w:rPr>
+              <w:rFonts w:eastAsiaTheme="minorEastAsia"/>
               <w:noProof/>
+              <w:lang w:eastAsia="en-ZA"/>
             </w:rPr>
           </w:pPr>
-          <w:hyperlink w:anchor="_Toc72375765" w:history="1">
+          <w:hyperlink w:anchor="_Toc72440434" w:history="1">
             <w:r>
               <w:rPr>
                 <w:rStyle w:val="Hyperlink"/>
@@ -1343,7 +1365,7 @@
                 <w:noProof/>
                 <w:webHidden/>
               </w:rPr>
-              <w:instrText xml:space="preserve"> PAGEREF _Toc72375765 \h </w:instrText>
+              <w:instrText xml:space="preserve"> PAGEREF _Toc72440434 \h </w:instrText>
             </w:r>
             <w:r>
               <w:rPr>
@@ -1381,10 +1403,12 @@
               <w:tab w:val="right" w:leader="dot" w:pos="9016"/>
             </w:tabs>
             <w:rPr>
+              <w:rFonts w:eastAsiaTheme="minorEastAsia"/>
               <w:noProof/>
+              <w:lang w:eastAsia="en-ZA"/>
             </w:rPr>
           </w:pPr>
-          <w:hyperlink w:anchor="_Toc72375766" w:history="1">
+          <w:hyperlink w:anchor="_Toc72440435" w:history="1">
             <w:r>
               <w:rPr>
                 <w:rStyle w:val="Hyperlink"/>
@@ -1411,7 +1435,7 @@
                 <w:noProof/>
                 <w:webHidden/>
               </w:rPr>
-              <w:instrText xml:space="preserve"> PAGEREF _Toc72375766 \h </w:instrText>
+              <w:instrText xml:space="preserve"> PAGEREF _Toc72440435 \h </w:instrText>
             </w:r>
             <w:r>
               <w:rPr>
@@ -1431,7 +1455,7 @@
                 <w:noProof/>
                 <w:webHidden/>
               </w:rPr>
-              <w:t>8</w:t>
+              <w:t>7</w:t>
             </w:r>
             <w:r>
               <w:rPr>
@@ -1449,10 +1473,12 @@
               <w:tab w:val="right" w:leader="dot" w:pos="9016"/>
             </w:tabs>
             <w:rPr>
+              <w:rFonts w:eastAsiaTheme="minorEastAsia"/>
               <w:noProof/>
+              <w:lang w:eastAsia="en-ZA"/>
             </w:rPr>
           </w:pPr>
-          <w:hyperlink w:anchor="_Toc72375767" w:history="1">
+          <w:hyperlink w:anchor="_Toc72440436" w:history="1">
             <w:r>
               <w:rPr>
                 <w:rStyle w:val="Hyperlink"/>
@@ -1479,7 +1505,7 @@
                 <w:noProof/>
                 <w:webHidden/>
               </w:rPr>
-              <w:instrText xml:space="preserve"> PAGEREF _Toc72375767 \h </w:instrText>
+              <w:instrText xml:space="preserve"> PAGEREF _Toc72440436 \h </w:instrText>
             </w:r>
             <w:r>
               <w:rPr>
@@ -1517,10 +1543,12 @@
               <w:tab w:val="right" w:leader="dot" w:pos="9016"/>
             </w:tabs>
             <w:rPr>
+              <w:rFonts w:eastAsiaTheme="minorEastAsia"/>
               <w:noProof/>
+              <w:lang w:eastAsia="en-ZA"/>
             </w:rPr>
           </w:pPr>
-          <w:hyperlink w:anchor="_Toc72375768" w:history="1">
+          <w:hyperlink w:anchor="_Toc72440437" w:history="1">
             <w:r>
               <w:rPr>
                 <w:rStyle w:val="Hyperlink"/>
@@ -1547,7 +1575,7 @@
                 <w:noProof/>
                 <w:webHidden/>
               </w:rPr>
-              <w:instrText xml:space="preserve"> PAGEREF _Toc72375768 \h </w:instrText>
+              <w:instrText xml:space="preserve"> PAGEREF _Toc72440437 \h </w:instrText>
             </w:r>
             <w:r>
               <w:rPr>
@@ -1607,7 +1635,7 @@
         <w:pStyle w:val="Heading1"/>
         <w:jc w:val="both"/>
       </w:pPr>
-      <w:bookmarkStart w:id="0" w:name="_Toc72375755"/>
+      <w:bookmarkStart w:id="0" w:name="_Toc72440424"/>
       <w:r>
         <w:lastRenderedPageBreak/>
         <w:t>Introduction</w:t>
@@ -1640,19 +1668,7 @@
         <w:fldChar w:fldCharType="end"/>
       </w:r>
       <w:r>
-        <w:t xml:space="preserve">, that the North-West University follows to safeguard the computer facilities on the top floor of building 9A. This paper will evaluate the controls that are in place, </w:t>
-      </w:r>
-      <w:r>
-        <w:t xml:space="preserve">possible </w:t>
-      </w:r>
-      <w:r>
-        <w:t>improvements, highlighting</w:t>
-      </w:r>
-      <w:r>
-        <w:t xml:space="preserve"> their relevance, and the role they play in improving the security</w:t>
-      </w:r>
-      <w:r>
-        <w:t xml:space="preserve"> as well as consider the controls that are not in place and make recommendations on improvement if necessary.</w:t>
+        <w:t>, that the North-West University follows to safeguard the computer facilities on the top floor of building 9A. This paper will evaluate the controls that are in place, possible improvements, highlighting their relevance, and the role they play in improving the security as well as consider the controls that are not in place and make recommendations on improvement if necessary.</w:t>
       </w:r>
     </w:p>
     <w:p>
@@ -1660,7 +1676,7 @@
         <w:pStyle w:val="Heading1"/>
         <w:jc w:val="both"/>
       </w:pPr>
-      <w:bookmarkStart w:id="1" w:name="_Toc72375756"/>
+      <w:bookmarkStart w:id="1" w:name="_Toc72440425"/>
       <w:r>
         <w:t>Physical security controls</w:t>
       </w:r>
@@ -1692,7 +1708,13 @@
         <w:fldChar w:fldCharType="end"/>
       </w:r>
       <w:r>
-        <w:t xml:space="preserve"> there are several physical security controls that need to be considered when implementing physical security outside and inside of a facility like the computer rooms at the North-West University. These physical security controls include:</w:t>
+        <w:t xml:space="preserve"> there are several physical security controls that need to be considered when implementing physical security outside and inside of a facility</w:t>
+      </w:r>
+      <w:r>
+        <w:t>,</w:t>
+      </w:r>
+      <w:r>
+        <w:t xml:space="preserve"> like the computer rooms at the North-West University. These physical security controls include:</w:t>
       </w:r>
     </w:p>
     <w:p>
@@ -1838,7 +1860,7 @@
         <w:pStyle w:val="Heading1"/>
         <w:jc w:val="both"/>
       </w:pPr>
-      <w:bookmarkStart w:id="2" w:name="_Toc72375757"/>
+      <w:bookmarkStart w:id="2" w:name="_Toc72440426"/>
       <w:r>
         <w:t>Gates, walls, and fencing</w:t>
       </w:r>
@@ -1849,7 +1871,19 @@
         <w:jc w:val="both"/>
       </w:pPr>
       <w:r>
-        <w:t>This is one of the most reliable physical security measures and is one of the first things to implement when starting a computer room or server. This can vary from facility to facility and include the walking areas and parking to barrier from any harm of the outside. This physical security measure requires expert planning so that it can ensure that the security goal is met.</w:t>
+        <w:t>This is one of the most reliable physical security measures and is one of the first things to implement when starting a computer room or server. This can vary from facility to facility and include the walking areas and parking</w:t>
+      </w:r>
+      <w:r>
+        <w:t>,</w:t>
+      </w:r>
+      <w:r>
+        <w:t xml:space="preserve"> </w:t>
+      </w:r>
+      <w:r>
+        <w:t>this creates a</w:t>
+      </w:r>
+      <w:r>
+        <w:t xml:space="preserve"> barrier from any harm of the outside. This physical security measure requires expert planning so that it can ensure that the security goal is met.</w:t>
       </w:r>
     </w:p>
     <w:p>
@@ -1860,7 +1894,13 @@
         <w:t xml:space="preserve">At the North-West University, they have gates, walls, and fencing stretching around the University. </w:t>
       </w:r>
       <w:r>
-        <w:t>This ensures privacy to the University from the outside world. This physical security measure is highly relevant and is a big help to securing the computer facility. Improvements include having higher fences or fences that are not see-through, so that people from the outside can not look in.</w:t>
+        <w:t xml:space="preserve">This ensures privacy to the University from the outside world. This physical security measure is highly relevant and is a big help to securing the computer facility. Improvements include having higher fences or fences that are not see-through, so that people from the outside </w:t>
+      </w:r>
+      <w:r>
+        <w:t>cannot</w:t>
+      </w:r>
+      <w:r>
+        <w:t xml:space="preserve"> look in.</w:t>
       </w:r>
     </w:p>
     <w:p>
@@ -1929,7 +1969,7 @@
         <w:pStyle w:val="Heading1"/>
         <w:jc w:val="both"/>
       </w:pPr>
-      <w:bookmarkStart w:id="3" w:name="_Toc72375758"/>
+      <w:bookmarkStart w:id="3" w:name="_Toc72440427"/>
       <w:r>
         <w:lastRenderedPageBreak/>
         <w:t>Guards</w:t>
@@ -1941,15 +1981,33 @@
         <w:jc w:val="both"/>
       </w:pPr>
       <w:r>
-        <w:t>Because walls and fences are static, they cannot respond to when something is happening that can cause harm to the facility, unless they have sensors to open when someone has a key. This is where guards have can act upon a situation. Not only is this physical security measure expensive, but it is in the human nature to get bored or distracted, this can cause things to “slip” through that can hard the facility.</w:t>
-      </w:r>
-    </w:p>
-    <w:p>
-      <w:pPr>
-        <w:jc w:val="both"/>
-      </w:pPr>
-      <w:r>
-        <w:t>At the North-West University, they have guards at the gates and have guards late at night at the computer facilities to lock up after everyone left. This is a relevant physical security as they give only people that are allowed on campus access to the university as well as check the cars for potential threats. An improvement will be to have guards at the computer facilities at all times and not just at night to lock up after everyone has left. This will decrease the c</w:t>
+        <w:t>Because walls and fences are static, they cannot respond to when something is happening</w:t>
+      </w:r>
+      <w:r>
+        <w:t xml:space="preserve"> at that moment</w:t>
+      </w:r>
+      <w:r>
+        <w:t xml:space="preserve"> that can cause harm to the facility, unless they have sensors to open when someone has a key. This is where guards can act upon a situation. Not only is this physical security measure expensive, but it is in the human nature to get bored or distracted, this can cause things to “slip” through that can har</w:t>
+      </w:r>
+      <w:r>
+        <w:t>m</w:t>
+      </w:r>
+      <w:r>
+        <w:t xml:space="preserve"> the facility.</w:t>
+      </w:r>
+    </w:p>
+    <w:p>
+      <w:pPr>
+        <w:jc w:val="both"/>
+      </w:pPr>
+      <w:r>
+        <w:t>At the North-West University, they have guards at the gates</w:t>
+      </w:r>
+      <w:r>
+        <w:t>,</w:t>
+      </w:r>
+      <w:r>
+        <w:t xml:space="preserve"> and have guards late at night at the computer facilities to lock up after everyone left. This is a relevant physical security as they give only people that are allowed on campus access to the university as well as check the cars for potential threats. An improvement will be to have guards at the computer facilities at all times and not just at night to lock up. This will decrease the c</w:t>
       </w:r>
       <w:r>
         <w:t>hances of something happening to the facility.</w:t>
@@ -2021,7 +2079,7 @@
         <w:pStyle w:val="Heading1"/>
         <w:jc w:val="both"/>
       </w:pPr>
-      <w:bookmarkStart w:id="4" w:name="_Toc72375759"/>
+      <w:bookmarkStart w:id="4" w:name="_Toc72440428"/>
       <w:r>
         <w:t>Dogs</w:t>
       </w:r>
@@ -2032,18 +2090,41 @@
         <w:jc w:val="both"/>
       </w:pPr>
       <w:r>
-        <w:t>Dogs are mainly for protecting valuable resources. Dogs are a great measure for their use of smell and hearing intrusions that people can not detect. They can also be used to place in harms way instead of a person.</w:t>
-      </w:r>
-    </w:p>
-    <w:p>
-      <w:pPr>
-        <w:jc w:val="both"/>
-      </w:pPr>
-      <w:r>
-        <w:t>The North-West University does not have guard dogs and would be a great improvement to security</w:t>
-      </w:r>
-      <w:r>
-        <w:t xml:space="preserve"> but is not that necessary as guards have proven to be enough</w:t>
+        <w:t xml:space="preserve">Dogs are mainly for protecting valuable resources. Dogs are a great measure for their use of smell and hearing intrusions that people </w:t>
+      </w:r>
+      <w:r>
+        <w:t>cannot</w:t>
+      </w:r>
+      <w:r>
+        <w:t xml:space="preserve"> detect. They can also be used to place in </w:t>
+      </w:r>
+      <w:r>
+        <w:t>harm’s</w:t>
+      </w:r>
+      <w:r>
+        <w:t xml:space="preserve"> way instead of a person.</w:t>
+      </w:r>
+    </w:p>
+    <w:p>
+      <w:pPr>
+        <w:jc w:val="both"/>
+      </w:pPr>
+      <w:r>
+        <w:t xml:space="preserve">The North-West University does not have guard dogs and would be a great improvement to </w:t>
+      </w:r>
+      <w:proofErr w:type="gramStart"/>
+      <w:r>
+        <w:t>security</w:t>
+      </w:r>
+      <w:r>
+        <w:t>,</w:t>
+      </w:r>
+      <w:r>
+        <w:t xml:space="preserve"> but</w:t>
+      </w:r>
+      <w:proofErr w:type="gramEnd"/>
+      <w:r>
+        <w:t xml:space="preserve"> is not that necessary as guards have proven to be enough</w:t>
       </w:r>
       <w:r>
         <w:t xml:space="preserve">. Instead of having just a human guard </w:t>
@@ -2115,13 +2196,10 @@
         <w:pStyle w:val="Heading1"/>
         <w:jc w:val="both"/>
       </w:pPr>
-      <w:bookmarkStart w:id="5" w:name="_Toc72375760"/>
+      <w:bookmarkStart w:id="5" w:name="_Toc72440429"/>
       <w:r>
         <w:lastRenderedPageBreak/>
-        <w:t>Badges</w:t>
-      </w:r>
-      <w:r>
-        <w:t xml:space="preserve"> and ID Cards</w:t>
+        <w:t>Badges and ID Cards</w:t>
       </w:r>
       <w:bookmarkEnd w:id="5"/>
     </w:p>
@@ -2223,7 +2301,7 @@
         <w:pStyle w:val="Heading1"/>
         <w:jc w:val="both"/>
       </w:pPr>
-      <w:bookmarkStart w:id="6" w:name="_Toc72375761"/>
+      <w:bookmarkStart w:id="6" w:name="_Toc72440430"/>
       <w:r>
         <w:t>Keys and locks</w:t>
       </w:r>
@@ -2237,7 +2315,13 @@
         <w:jc w:val="both"/>
       </w:pPr>
       <w:r>
-        <w:t xml:space="preserve">This physical security measure can include either a mechanical, or electronical lock. A mechanical lock for example a door handle with a </w:t>
+        <w:t>This physical security measure can include either a mechanical, or electronical lock. A mechanical lock for example</w:t>
+      </w:r>
+      <w:r>
+        <w:t xml:space="preserve"> is</w:t>
+      </w:r>
+      <w:r>
+        <w:t xml:space="preserve"> a door handle with a </w:t>
       </w:r>
       <w:r>
         <w:t xml:space="preserve">keypad on it, where a person needs to know the passcode to have access to the area. An electronical lock can receive many was of input as keys, for example an ID card or radio signals. </w:t>
@@ -2321,7 +2405,7 @@
         <w:pStyle w:val="Heading1"/>
         <w:jc w:val="both"/>
       </w:pPr>
-      <w:bookmarkStart w:id="7" w:name="_Toc72375762"/>
+      <w:bookmarkStart w:id="7" w:name="_Toc72440431"/>
       <w:r>
         <w:t>Mantraps</w:t>
       </w:r>
@@ -2406,7 +2490,7 @@
         <w:pStyle w:val="Heading1"/>
         <w:jc w:val="both"/>
       </w:pPr>
-      <w:bookmarkStart w:id="8" w:name="_Toc72375763"/>
+      <w:bookmarkStart w:id="8" w:name="_Toc72440432"/>
       <w:r>
         <w:t>Electronic Monitoring</w:t>
       </w:r>
@@ -2417,7 +2501,51 @@
         <w:jc w:val="both"/>
       </w:pPr>
       <w:r>
-        <w:t>This physical security measure includes closed-circuit television. This is useful for having and are an improvement to having guards and guard dogs in the sense that CCT’s can not miss something and can also be sued to go back to a specific time. The drawback being that they are passive and can not stop someone form breaking in or preventing access to an area.</w:t>
+        <w:t>This physical security measure includes closed-circuit television. This is useful for having and are an improvement to having guards and guard dogs</w:t>
+      </w:r>
+      <w:r>
+        <w:t>,</w:t>
+      </w:r>
+      <w:r>
+        <w:t xml:space="preserve"> in the sense that CCT’s </w:t>
+      </w:r>
+      <w:r>
+        <w:t>cannot</w:t>
+      </w:r>
+      <w:r>
+        <w:t xml:space="preserve"> miss something and can also be </w:t>
+      </w:r>
+      <w:r>
+        <w:t>use</w:t>
+      </w:r>
+      <w:r>
+        <w:t xml:space="preserve">d to go back to a specific time. The drawback being that they are passive and </w:t>
+      </w:r>
+      <w:r>
+        <w:t>cannot</w:t>
+      </w:r>
+      <w:r>
+        <w:t xml:space="preserve"> stop someone </w:t>
+      </w:r>
+      <w:r>
+        <w:t>from</w:t>
+      </w:r>
+      <w:r>
+        <w:t xml:space="preserve"> breaking </w:t>
+      </w:r>
+      <w:proofErr w:type="gramStart"/>
+      <w:r>
+        <w:t>in</w:t>
+      </w:r>
+      <w:r>
+        <w:t>,</w:t>
+      </w:r>
+      <w:r>
+        <w:t xml:space="preserve"> or</w:t>
+      </w:r>
+      <w:proofErr w:type="gramEnd"/>
+      <w:r>
+        <w:t xml:space="preserve"> preventing access to an area.</w:t>
       </w:r>
     </w:p>
     <w:p>
@@ -2429,7 +2557,13 @@
       </w:r>
       <w:r>
         <w:lastRenderedPageBreak/>
-        <w:t>or gets stolen. An Improvement will be to have a picture taken when ever someone uses the doors, this will keep track on everyone that is accessing the facility and prevent cards from being stolen and used.</w:t>
+        <w:t xml:space="preserve">or gets stolen. An Improvement will be to have a picture taken </w:t>
+      </w:r>
+      <w:r>
+        <w:t>whenever</w:t>
+      </w:r>
+      <w:r>
+        <w:t xml:space="preserve"> someone uses the doors, this will keep track on everyone that is accessing the facility and prevent cards from being stolen and used.</w:t>
       </w:r>
     </w:p>
     <w:p>
@@ -2441,9 +2575,9 @@
           <w:noProof/>
         </w:rPr>
         <w:drawing>
-          <wp:inline distT="0" distB="0" distL="0" distR="0" wp14:anchorId="2B2426A4" wp14:editId="7FBB12FB">
-            <wp:extent cx="5723890" cy="3218180"/>
-            <wp:effectExtent l="0" t="0" r="0" b="1270"/>
+          <wp:inline distT="0" distB="0" distL="0" distR="0" wp14:anchorId="2B2426A4" wp14:editId="65CF06C3">
+            <wp:extent cx="5391397" cy="3031240"/>
+            <wp:effectExtent l="0" t="0" r="0" b="0"/>
             <wp:docPr id="8" name="Picture 8"/>
             <wp:cNvGraphicFramePr>
               <a:graphicFrameLocks xmlns:a="http://schemas.openxmlformats.org/drawingml/2006/main" noChangeAspect="1"/>
@@ -2473,7 +2607,7 @@
                   <pic:spPr bwMode="auto">
                     <a:xfrm>
                       <a:off x="0" y="0"/>
-                      <a:ext cx="5723890" cy="3218180"/>
+                      <a:ext cx="5393233" cy="3032272"/>
                     </a:xfrm>
                     <a:prstGeom prst="rect">
                       <a:avLst/>
@@ -2498,7 +2632,7 @@
         <w:pStyle w:val="Heading1"/>
         <w:jc w:val="both"/>
       </w:pPr>
-      <w:bookmarkStart w:id="9" w:name="_Toc72375764"/>
+      <w:bookmarkStart w:id="9" w:name="_Toc72440433"/>
       <w:r>
         <w:t>Alarm Systems</w:t>
       </w:r>
@@ -2529,13 +2663,31 @@
         <w:jc w:val="both"/>
       </w:pPr>
       <w:r>
-        <w:t>The North-West University has an alarm in building 9A, that is set on at night when the guard leaves. This alerts the other guards to then something has happened. There is also a fire alarm and sets of a water system to set out the fire.</w:t>
-      </w:r>
-      <w:r>
-        <w:t xml:space="preserve"> There are also extinguishers at the doors in the case of a fire.</w:t>
-      </w:r>
-      <w:r>
-        <w:t xml:space="preserve"> AN improvement would be a heat measure to detect if a person is sick, especially with covid to keep people safe.</w:t>
+        <w:t>The North-West University has an alarm in building 9A, that is set on at night when the guard leaves. This alerts the other guards to then something has happened. There is also a fire alarm and sets of a water system to set out the fire</w:t>
+      </w:r>
+      <w:r>
+        <w:t>, as well as</w:t>
+      </w:r>
+      <w:r>
+        <w:t xml:space="preserve"> extinguishers at the doors </w:t>
+      </w:r>
+      <w:r>
+        <w:t>for the guards to use</w:t>
+      </w:r>
+      <w:r>
+        <w:t>.</w:t>
+      </w:r>
+      <w:r>
+        <w:t xml:space="preserve"> A</w:t>
+      </w:r>
+      <w:r>
+        <w:t>n</w:t>
+      </w:r>
+      <w:r>
+        <w:t xml:space="preserve"> improvement would be a heat measure to detect if a person is sick, especially with covid to keep people safe.</w:t>
+      </w:r>
+      <w:r>
+        <w:t xml:space="preserve"> This is very important to keep the computers safe and prevent something from getting stolen.</w:t>
       </w:r>
     </w:p>
     <w:p>
@@ -2546,11 +2698,10 @@
         <w:rPr>
           <w:noProof/>
         </w:rPr>
-        <w:lastRenderedPageBreak/>
         <w:drawing>
-          <wp:inline distT="0" distB="0" distL="0" distR="0" wp14:anchorId="14DAD658" wp14:editId="0A6C260F">
-            <wp:extent cx="4671212" cy="3372559"/>
-            <wp:effectExtent l="0" t="0" r="0" b="0"/>
+          <wp:inline distT="0" distB="0" distL="0" distR="0" wp14:anchorId="14DAD658" wp14:editId="0886C39C">
+            <wp:extent cx="3693226" cy="2666466"/>
+            <wp:effectExtent l="0" t="0" r="2540" b="635"/>
             <wp:docPr id="9" name="Picture 9"/>
             <wp:cNvGraphicFramePr>
               <a:graphicFrameLocks xmlns:a="http://schemas.openxmlformats.org/drawingml/2006/main" noChangeAspect="1"/>
@@ -2580,7 +2731,7 @@
                   <pic:spPr bwMode="auto">
                     <a:xfrm>
                       <a:off x="0" y="0"/>
-                      <a:ext cx="4675389" cy="3375575"/>
+                      <a:ext cx="3720117" cy="2685881"/>
                     </a:xfrm>
                     <a:prstGeom prst="rect">
                       <a:avLst/>
@@ -2602,8 +2753,9 @@
         <w:pStyle w:val="Heading1"/>
         <w:jc w:val="both"/>
       </w:pPr>
-      <w:bookmarkStart w:id="10" w:name="_Toc72375765"/>
-      <w:r>
+      <w:bookmarkStart w:id="10" w:name="_Toc72440434"/>
+      <w:r>
+        <w:lastRenderedPageBreak/>
         <w:t>Computer Rooms and Wiring</w:t>
       </w:r>
       <w:bookmarkEnd w:id="10"/>
@@ -2613,7 +2765,19 @@
         <w:jc w:val="both"/>
       </w:pPr>
       <w:r>
-        <w:t>This is important to ensure availability, confidentiality and integrity of data and information. This is a physical security measure of giving the right people access to use the computer systems. This is when for example you have cleaners have access to the facility and they use that access for espionage and gain access to sensitive data.</w:t>
+        <w:t>This is important to ensure availability, confidentiality and integrity of data and information. This is a physical security measure of giving the right people access to use the computer systems. This is when for example you have cleaners have access to the facility</w:t>
+      </w:r>
+      <w:r>
+        <w:t>,</w:t>
+      </w:r>
+      <w:r>
+        <w:t xml:space="preserve"> </w:t>
+      </w:r>
+      <w:r>
+        <w:t>then</w:t>
+      </w:r>
+      <w:r>
+        <w:t xml:space="preserve"> they use that access for espionage and gain access to sensitive data.</w:t>
       </w:r>
     </w:p>
     <w:p>
@@ -2690,9 +2854,8 @@
         <w:pStyle w:val="Heading1"/>
         <w:jc w:val="both"/>
       </w:pPr>
-      <w:bookmarkStart w:id="11" w:name="_Toc72375766"/>
-      <w:r>
-        <w:lastRenderedPageBreak/>
+      <w:bookmarkStart w:id="11" w:name="_Toc72440435"/>
+      <w:r>
         <w:t>Interior Walls and Doors</w:t>
       </w:r>
       <w:bookmarkEnd w:id="11"/>
@@ -2710,7 +2873,13 @@
         <w:jc w:val="both"/>
       </w:pPr>
       <w:r>
-        <w:t xml:space="preserve">A physical firewall is important to protect and surround rooms that have a lot of valuable devices or importation. North-West University does have thick walls surrounding the computer facilities so that a person can not break through the walls to get access to the computer facility. Building 9A’s computer facility is also on the first floor, making it </w:t>
+        <w:t>A physical firewall is important to protect and surround rooms that have a lot of valuable devices or</w:t>
+      </w:r>
+      <w:r>
+        <w:t xml:space="preserve"> important information</w:t>
+      </w:r>
+      <w:r>
+        <w:t xml:space="preserve">. North-West University does have thick walls surrounding the computer facilities so that a person cannot break through the walls to get access to the computer facility. Building 9A’s computer facility is also on the first floor, making it </w:t>
       </w:r>
       <w:r>
         <w:t>exceptionally</w:t>
@@ -2720,6 +2889,9 @@
       </w:r>
       <w:r>
         <w:t>harder to get access to.</w:t>
+      </w:r>
+      <w:r>
+        <w:t xml:space="preserve"> </w:t>
       </w:r>
     </w:p>
     <w:p>
@@ -2730,6 +2902,7 @@
         <w:rPr>
           <w:noProof/>
         </w:rPr>
+        <w:lastRenderedPageBreak/>
         <w:drawing>
           <wp:inline distT="0" distB="0" distL="0" distR="0" wp14:anchorId="1286DCC2" wp14:editId="20438CEA">
             <wp:extent cx="5723890" cy="3336925"/>
@@ -2789,7 +2962,7 @@
       <w:pPr>
         <w:pStyle w:val="Heading1"/>
       </w:pPr>
-      <w:bookmarkStart w:id="12" w:name="_Toc72375767"/>
+      <w:bookmarkStart w:id="12" w:name="_Toc72440436"/>
       <w:r>
         <w:t>Conclusion</w:t>
       </w:r>
@@ -2800,20 +2973,21 @@
         <w:jc w:val="both"/>
       </w:pPr>
       <w:r>
-        <w:t xml:space="preserve">This paper discussed the physical access controls set in place by North-West University. It also discussed which of the physical access measures are more important than others. The North-West University is a big organization and has considered all of the measures and there is a reason why some of them have not been implemented, most likely because of the cost-risk ratio, for it will cost more to protect than what it is worth. </w:t>
-      </w:r>
-    </w:p>
-    <w:p>
-      <w:pPr>
-        <w:jc w:val="both"/>
-      </w:pPr>
+        <w:t xml:space="preserve">This paper discussed the physical access controls set in place by North-West University. It also </w:t>
+      </w:r>
+      <w:r>
+        <w:t xml:space="preserve">pointed out </w:t>
+      </w:r>
+      <w:r>
+        <w:t>which of the physical access measures are important. The North-West University is a big organization and has considered all of the measures and there is a reason why some of them have not been implemented, most likely because of the cost-risk ratio, for it will cost more to protect than what it is worth.</w:t>
+      </w:r>
     </w:p>
     <w:p>
       <w:pPr>
         <w:pStyle w:val="Heading1"/>
         <w:jc w:val="both"/>
       </w:pPr>
-      <w:bookmarkStart w:id="13" w:name="_Toc72375768"/>
+      <w:bookmarkStart w:id="13" w:name="_Toc72440437"/>
       <w:r>
         <w:t>References</w:t>
       </w:r>
@@ -3407,6 +3581,7 @@
   <w:style w:type="character" w:default="1" w:styleId="DefaultParagraphFont">
     <w:name w:val="Default Paragraph Font"/>
     <w:uiPriority w:val="1"/>
+    <w:semiHidden/>
     <w:unhideWhenUsed/>
   </w:style>
   <w:style w:type="table" w:default="1" w:styleId="TableNormal">

</xml_diff>